<commit_message>
Fixed erros in sequence diagram
</commit_message>
<xml_diff>
--- a/doc/sfb.docx
+++ b/doc/sfb.docx
@@ -10,11 +10,13 @@
           <w:docPartUnique/>
         </w:docPartObj>
       </w:sdtPr>
+      <w:sdtEndPr/>
       <w:sdtContent>
         <w:p>
           <w:r>
             <w:rPr>
               <w:noProof/>
+              <w:lang w:eastAsia="de-DE"/>
             </w:rPr>
             <mc:AlternateContent>
               <mc:Choice Requires="wpg">
@@ -266,7 +268,7 @@
               </mc:Choice>
               <mc:Fallback>
                 <w:pict>
-                  <v:group w14:anchorId="1EBDA9A5" id="Gruppe 149" o:spid="_x0000_s1026" style="position:absolute;margin-left:0;margin-top:0;width:8in;height:95.7pt;z-index:251662336;mso-width-percent:941;mso-height-percent:121;mso-top-percent:23;mso-position-horizontal:center;mso-position-horizontal-relative:page;mso-position-vertical-relative:page;mso-width-percent:941;mso-height-percent:121;mso-top-percent:23" coordorigin="" coordsize="73152,12161" o:gfxdata="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">
+                  <v:group w14:anchorId="2112DEE9" id="Gruppe 149" o:spid="_x0000_s1026" style="position:absolute;margin-left:0;margin-top:0;width:8in;height:95.7pt;z-index:251662336;mso-width-percent:941;mso-height-percent:121;mso-top-percent:23;mso-position-horizontal:center;mso-position-horizontal-relative:page;mso-position-vertical-relative:page;mso-width-percent:941;mso-height-percent:121;mso-top-percent:23" coordorigin="" coordsize="73152,12161" o:gfxdata="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">
                     <v:shape id="Rechteck 51" o:spid="_x0000_s1027" style="position:absolute;width:73152;height:11303;visibility:visible;mso-wrap-style:square;v-text-anchor:middle" coordsize="7312660,1129665" o:gfxdata="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" path="m,l7312660,r,1129665l3619500,733425,,1091565,,xe" fillcolor="#5b9bd5 [3204]" stroked="f" strokeweight="1pt">
                       <v:stroke joinstyle="miter"/>
                       <v:path arrowok="t" o:connecttype="custom" o:connectlocs="0,0;7315200,0;7315200,1130373;3620757,733885;0,1092249;0,0" o:connectangles="0,0,0,0,0,0"/>
@@ -283,6 +285,7 @@
           <w:r>
             <w:rPr>
               <w:noProof/>
+              <w:lang w:eastAsia="de-DE"/>
             </w:rPr>
             <mc:AlternateContent>
               <mc:Choice Requires="wps">
@@ -356,6 +359,7 @@
                                   <w:dataBinding w:prefixMappings="xmlns:ns0='http://purl.org/dc/elements/1.1/' xmlns:ns1='http://schemas.openxmlformats.org/package/2006/metadata/core-properties' " w:xpath="/ns1:coreProperties[1]/ns0:creator[1]" w:storeItemID="{6C3C8BC8-F283-45AE-878A-BAB7291924A1}"/>
                                   <w:text/>
                                 </w:sdtPr>
+                                <w:sdtEndPr/>
                                 <w:sdtContent>
                                   <w:p>
                                     <w:pPr>
@@ -401,6 +405,7 @@
                                     <w:dataBinding w:prefixMappings="xmlns:ns0='http://schemas.microsoft.com/office/2006/coverPageProps' " w:xpath="/ns0:CoverPageProperties[1]/ns0:CompanyEmail[1]" w:storeItemID="{55AF091B-3C7A-41E3-B477-F2FDAA23CFDA}"/>
                                     <w:text/>
                                   </w:sdtPr>
+                                  <w:sdtEndPr/>
                                   <w:sdtContent>
                                     <w:r>
                                       <w:rPr>
@@ -523,6 +528,7 @@
           <w:r>
             <w:rPr>
               <w:noProof/>
+              <w:lang w:eastAsia="de-DE"/>
             </w:rPr>
             <mc:AlternateContent>
               <mc:Choice Requires="wps">
@@ -637,6 +643,7 @@
                                   <w:dataBinding w:prefixMappings="xmlns:ns0='http://purl.org/dc/elements/1.1/' xmlns:ns1='http://schemas.openxmlformats.org/package/2006/metadata/core-properties' " w:xpath="/ns1:coreProperties[1]/ns0:subject[1]" w:storeItemID="{6C3C8BC8-F283-45AE-878A-BAB7291924A1}"/>
                                   <w:text/>
                                 </w:sdtPr>
+                                <w:sdtEndPr/>
                                 <w:sdtContent>
                                   <w:p>
                                     <w:pPr>
@@ -778,6 +785,13 @@
     </w:sdt>
     <w:sdt>
       <w:sdtPr>
+        <w:rPr>
+          <w:rFonts w:asciiTheme="minorHAnsi" w:eastAsiaTheme="minorHAnsi" w:hAnsiTheme="minorHAnsi" w:cstheme="minorBidi"/>
+          <w:color w:val="auto"/>
+          <w:sz w:val="22"/>
+          <w:szCs w:val="22"/>
+          <w:lang w:eastAsia="en-US"/>
+        </w:rPr>
         <w:id w:val="1384990967"/>
         <w:docPartObj>
           <w:docPartGallery w:val="Table of Contents"/>
@@ -786,13 +800,8 @@
       </w:sdtPr>
       <w:sdtEndPr>
         <w:rPr>
-          <w:rFonts w:asciiTheme="minorHAnsi" w:eastAsiaTheme="minorHAnsi" w:hAnsiTheme="minorHAnsi" w:cstheme="minorBidi"/>
           <w:b/>
           <w:bCs/>
-          <w:color w:val="auto"/>
-          <w:sz w:val="22"/>
-          <w:szCs w:val="22"/>
-          <w:lang w:eastAsia="en-US"/>
         </w:rPr>
       </w:sdtEndPr>
       <w:sdtContent>
@@ -801,7 +810,12 @@
             <w:pStyle w:val="Inhaltsverzeichnisberschrift"/>
           </w:pPr>
           <w:r>
-            <w:t>Inhaltsverzeichnis</w:t>
+            <w:t>Inhaltsverzeic</w:t>
+          </w:r>
+          <w:bookmarkStart w:id="0" w:name="_GoBack"/>
+          <w:bookmarkEnd w:id="0"/>
+          <w:r>
+            <w:t>hnis</w:t>
           </w:r>
         </w:p>
         <w:p>
@@ -825,7 +839,7 @@
           <w:r>
             <w:fldChar w:fldCharType="separate"/>
           </w:r>
-          <w:hyperlink w:anchor="_Toc471658144" w:history="1">
+          <w:hyperlink w:anchor="_Toc471700722" w:history="1">
             <w:r>
               <w:rPr>
                 <w:rStyle w:val="Hyperlink"/>
@@ -852,7 +866,7 @@
                 <w:noProof/>
                 <w:webHidden/>
               </w:rPr>
-              <w:instrText xml:space="preserve"> PAGEREF _Toc471658144 \h </w:instrText>
+              <w:instrText xml:space="preserve"> PAGEREF _Toc471700722 \h </w:instrText>
             </w:r>
             <w:r>
               <w:rPr>
@@ -895,7 +909,7 @@
               <w:lang w:eastAsia="de-DE"/>
             </w:rPr>
           </w:pPr>
-          <w:hyperlink w:anchor="_Toc471658145" w:history="1">
+          <w:hyperlink w:anchor="_Toc471700723" w:history="1">
             <w:r>
               <w:rPr>
                 <w:rStyle w:val="Hyperlink"/>
@@ -922,7 +936,7 @@
                 <w:noProof/>
                 <w:webHidden/>
               </w:rPr>
-              <w:instrText xml:space="preserve"> PAGEREF _Toc471658145 \h </w:instrText>
+              <w:instrText xml:space="preserve"> PAGEREF _Toc471700723 \h </w:instrText>
             </w:r>
             <w:r>
               <w:rPr>
@@ -965,7 +979,7 @@
               <w:lang w:eastAsia="de-DE"/>
             </w:rPr>
           </w:pPr>
-          <w:hyperlink w:anchor="_Toc471658146" w:history="1">
+          <w:hyperlink w:anchor="_Toc471700724" w:history="1">
             <w:r>
               <w:rPr>
                 <w:rStyle w:val="Hyperlink"/>
@@ -992,7 +1006,7 @@
                 <w:noProof/>
                 <w:webHidden/>
               </w:rPr>
-              <w:instrText xml:space="preserve"> PAGEREF _Toc471658146 \h </w:instrText>
+              <w:instrText xml:space="preserve"> PAGEREF _Toc471700724 \h </w:instrText>
             </w:r>
             <w:r>
               <w:rPr>
@@ -1035,7 +1049,7 @@
               <w:lang w:eastAsia="de-DE"/>
             </w:rPr>
           </w:pPr>
-          <w:hyperlink w:anchor="_Toc471658147" w:history="1">
+          <w:hyperlink w:anchor="_Toc471700725" w:history="1">
             <w:r>
               <w:rPr>
                 <w:rStyle w:val="Hyperlink"/>
@@ -1062,7 +1076,7 @@
                 <w:noProof/>
                 <w:webHidden/>
               </w:rPr>
-              <w:instrText xml:space="preserve"> PAGEREF _Toc471658147 \h </w:instrText>
+              <w:instrText xml:space="preserve"> PAGEREF _Toc471700725 \h </w:instrText>
             </w:r>
             <w:r>
               <w:rPr>
@@ -1105,7 +1119,7 @@
               <w:lang w:eastAsia="de-DE"/>
             </w:rPr>
           </w:pPr>
-          <w:hyperlink w:anchor="_Toc471658148" w:history="1">
+          <w:hyperlink w:anchor="_Toc471700726" w:history="1">
             <w:r>
               <w:rPr>
                 <w:rStyle w:val="Hyperlink"/>
@@ -1132,7 +1146,7 @@
                 <w:noProof/>
                 <w:webHidden/>
               </w:rPr>
-              <w:instrText xml:space="preserve"> PAGEREF _Toc471658148 \h </w:instrText>
+              <w:instrText xml:space="preserve"> PAGEREF _Toc471700726 \h </w:instrText>
             </w:r>
             <w:r>
               <w:rPr>
@@ -1175,7 +1189,7 @@
               <w:lang w:eastAsia="de-DE"/>
             </w:rPr>
           </w:pPr>
-          <w:hyperlink w:anchor="_Toc471658149" w:history="1">
+          <w:hyperlink w:anchor="_Toc471700727" w:history="1">
             <w:r>
               <w:rPr>
                 <w:rStyle w:val="Hyperlink"/>
@@ -1202,7 +1216,7 @@
                 <w:noProof/>
                 <w:webHidden/>
               </w:rPr>
-              <w:instrText xml:space="preserve"> PAGEREF _Toc471658149 \h </w:instrText>
+              <w:instrText xml:space="preserve"> PAGEREF _Toc471700727 \h </w:instrText>
             </w:r>
             <w:r>
               <w:rPr>
@@ -1245,7 +1259,7 @@
               <w:lang w:eastAsia="de-DE"/>
             </w:rPr>
           </w:pPr>
-          <w:hyperlink w:anchor="_Toc471658150" w:history="1">
+          <w:hyperlink w:anchor="_Toc471700728" w:history="1">
             <w:r>
               <w:rPr>
                 <w:rStyle w:val="Hyperlink"/>
@@ -1272,7 +1286,7 @@
                 <w:noProof/>
                 <w:webHidden/>
               </w:rPr>
-              <w:instrText xml:space="preserve"> PAGEREF _Toc471658150 \h </w:instrText>
+              <w:instrText xml:space="preserve"> PAGEREF _Toc471700728 \h </w:instrText>
             </w:r>
             <w:r>
               <w:rPr>
@@ -1323,22 +1337,22 @@
       <w:pPr>
         <w:pStyle w:val="berschrift1"/>
       </w:pPr>
-      <w:bookmarkStart w:id="0" w:name="_Toc471658144"/>
+      <w:bookmarkStart w:id="1" w:name="_Toc471700722"/>
       <w:r>
         <w:lastRenderedPageBreak/>
         <w:t>Anleitung</w:t>
       </w:r>
-      <w:bookmarkEnd w:id="0"/>
+      <w:bookmarkEnd w:id="1"/>
     </w:p>
     <w:p>
       <w:pPr>
         <w:pStyle w:val="berschrift2"/>
       </w:pPr>
-      <w:bookmarkStart w:id="1" w:name="_Toc471658145"/>
+      <w:bookmarkStart w:id="2" w:name="_Toc471700723"/>
       <w:r>
         <w:t>Kurzbeschreibung</w:t>
       </w:r>
-      <w:bookmarkEnd w:id="1"/>
+      <w:bookmarkEnd w:id="2"/>
     </w:p>
     <w:p>
       <w:r>
@@ -1356,11 +1370,11 @@
       <w:pPr>
         <w:pStyle w:val="berschrift2"/>
       </w:pPr>
-      <w:bookmarkStart w:id="2" w:name="_Toc471658146"/>
+      <w:bookmarkStart w:id="3" w:name="_Toc471700724"/>
       <w:r>
         <w:t>Konsolenparameter</w:t>
       </w:r>
-      <w:bookmarkEnd w:id="2"/>
+      <w:bookmarkEnd w:id="3"/>
     </w:p>
     <w:p>
       <w:r>
@@ -1393,30 +1407,20 @@
       <w:r>
         <w:t xml:space="preserve">Abbildung </w:t>
       </w:r>
-      <w:r>
-        <w:fldChar w:fldCharType="begin"/>
-      </w:r>
-      <w:r>
-        <w:instrText xml:space="preserve"> SEQ Abbildung \* ARABIC </w:instrText>
-      </w:r>
-      <w:r>
-        <w:fldChar w:fldCharType="separate"/>
-      </w:r>
-      <w:r>
-        <w:rPr>
-          <w:noProof/>
-        </w:rPr>
-        <w:t>1</w:t>
-      </w:r>
-      <w:r>
-        <w:fldChar w:fldCharType="end"/>
-      </w:r>
+      <w:fldSimple w:instr=" SEQ Abbildung \* ARABIC ">
+        <w:r>
+          <w:rPr>
+            <w:noProof/>
+          </w:rPr>
+          <w:t>1</w:t>
+        </w:r>
+      </w:fldSimple>
       <w:r>
         <w:t>. Hilfeseite beim Start des Programms ohne Parameter</w:t>
       </w:r>
     </w:p>
-    <w:bookmarkStart w:id="3" w:name="_MON_1545397848"/>
-    <w:bookmarkEnd w:id="3"/>
+    <w:bookmarkStart w:id="4" w:name="_MON_1545397848"/>
+    <w:bookmarkEnd w:id="4"/>
     <w:p>
       <w:r>
         <w:object w:dxaOrig="9406" w:dyaOrig="4950">
@@ -1442,7 +1446,7 @@
           <v:shape id="_x0000_i1025" type="#_x0000_t75" style="width:469.55pt;height:251.7pt" o:ole="">
             <v:imagedata r:id="rId8" o:title=""/>
           </v:shape>
-          <o:OLEObject Type="Embed" ProgID="Word.OpenDocumentText.12" ShapeID="_x0000_i1025" DrawAspect="Content" ObjectID="_1545410474" r:id="rId9"/>
+          <o:OLEObject Type="Embed" ProgID="Word.OpenDocumentText.12" ShapeID="_x0000_i1025" DrawAspect="Content" ObjectID="_1545442564" r:id="rId9"/>
         </w:object>
       </w:r>
       <w:r>
@@ -1459,11 +1463,11 @@
       <w:pPr>
         <w:pStyle w:val="berschrift2"/>
       </w:pPr>
-      <w:bookmarkStart w:id="4" w:name="_Toc471658147"/>
+      <w:bookmarkStart w:id="5" w:name="_Toc471700725"/>
       <w:r>
         <w:t>Dateiübertragung</w:t>
       </w:r>
-      <w:bookmarkEnd w:id="4"/>
+      <w:bookmarkEnd w:id="5"/>
     </w:p>
     <w:p>
       <w:r>
@@ -1493,37 +1497,27 @@
       <w:r>
         <w:t xml:space="preserve">Abbildung </w:t>
       </w:r>
-      <w:r>
-        <w:fldChar w:fldCharType="begin"/>
-      </w:r>
-      <w:r>
-        <w:instrText xml:space="preserve"> SEQ Abbildung \* ARABIC </w:instrText>
-      </w:r>
-      <w:r>
-        <w:fldChar w:fldCharType="separate"/>
-      </w:r>
-      <w:r>
-        <w:rPr>
-          <w:noProof/>
-        </w:rPr>
-        <w:t>2</w:t>
-      </w:r>
-      <w:r>
-        <w:fldChar w:fldCharType="end"/>
-      </w:r>
+      <w:fldSimple w:instr=" SEQ Abbildung \* ARABIC ">
+        <w:r>
+          <w:rPr>
+            <w:noProof/>
+          </w:rPr>
+          <w:t>2</w:t>
+        </w:r>
+      </w:fldSimple>
       <w:r>
         <w:t>. Öffnen des RS232-Ports</w:t>
       </w:r>
     </w:p>
-    <w:bookmarkStart w:id="5" w:name="_MON_1545398331"/>
-    <w:bookmarkEnd w:id="5"/>
+    <w:bookmarkStart w:id="6" w:name="_MON_1545398331"/>
+    <w:bookmarkEnd w:id="6"/>
     <w:p>
       <w:r>
         <w:object w:dxaOrig="9406" w:dyaOrig="720">
           <v:shape id="_x0000_i1026" type="#_x0000_t75" style="width:452.65pt;height:47.6pt" o:ole="">
             <v:imagedata r:id="rId10" o:title=""/>
           </v:shape>
-          <o:OLEObject Type="Embed" ProgID="Word.OpenDocumentText.12" ShapeID="_x0000_i1026" DrawAspect="Content" ObjectID="_1545410475" r:id="rId11"/>
+          <o:OLEObject Type="Embed" ProgID="Word.OpenDocumentText.12" ShapeID="_x0000_i1026" DrawAspect="Content" ObjectID="_1545442565" r:id="rId11"/>
         </w:object>
       </w:r>
     </w:p>
@@ -1543,37 +1537,27 @@
       <w:r>
         <w:t xml:space="preserve">Abbildung </w:t>
       </w:r>
-      <w:r>
-        <w:fldChar w:fldCharType="begin"/>
-      </w:r>
-      <w:r>
-        <w:instrText xml:space="preserve"> SEQ Abbildung \* ARABIC </w:instrText>
-      </w:r>
-      <w:r>
-        <w:fldChar w:fldCharType="separate"/>
-      </w:r>
-      <w:r>
-        <w:rPr>
-          <w:noProof/>
-        </w:rPr>
-        <w:t>3</w:t>
-      </w:r>
-      <w:r>
-        <w:fldChar w:fldCharType="end"/>
-      </w:r>
+      <w:fldSimple w:instr=" SEQ Abbildung \* ARABIC ">
+        <w:r>
+          <w:rPr>
+            <w:noProof/>
+          </w:rPr>
+          <w:t>3</w:t>
+        </w:r>
+      </w:fldSimple>
       <w:r>
         <w:t>. Übertragen einer Datei</w:t>
       </w:r>
     </w:p>
-    <w:bookmarkStart w:id="6" w:name="_MON_1545398602"/>
-    <w:bookmarkEnd w:id="6"/>
+    <w:bookmarkStart w:id="7" w:name="_MON_1545398602"/>
+    <w:bookmarkEnd w:id="7"/>
     <w:p>
       <w:r>
         <w:object w:dxaOrig="9406" w:dyaOrig="720">
           <v:shape id="_x0000_i1027" type="#_x0000_t75" style="width:486.45pt;height:48.2pt" o:ole="">
             <v:imagedata r:id="rId12" o:title=""/>
           </v:shape>
-          <o:OLEObject Type="Embed" ProgID="Word.OpenDocumentText.12" ShapeID="_x0000_i1027" DrawAspect="Content" ObjectID="_1545410476" r:id="rId13"/>
+          <o:OLEObject Type="Embed" ProgID="Word.OpenDocumentText.12" ShapeID="_x0000_i1027" DrawAspect="Content" ObjectID="_1545442566" r:id="rId13"/>
         </w:object>
       </w:r>
     </w:p>
@@ -1586,22 +1570,22 @@
       <w:pPr>
         <w:pStyle w:val="berschrift1"/>
       </w:pPr>
-      <w:bookmarkStart w:id="7" w:name="_Toc471658148"/>
+      <w:bookmarkStart w:id="8" w:name="_Toc471700726"/>
       <w:r>
         <w:lastRenderedPageBreak/>
         <w:t>Anhang</w:t>
       </w:r>
-      <w:bookmarkEnd w:id="7"/>
+      <w:bookmarkEnd w:id="8"/>
     </w:p>
     <w:p>
       <w:pPr>
         <w:pStyle w:val="berschrift2"/>
       </w:pPr>
-      <w:bookmarkStart w:id="8" w:name="_Toc471658149"/>
+      <w:bookmarkStart w:id="9" w:name="_Toc471700727"/>
       <w:r>
         <w:t>Klassendiagramm</w:t>
       </w:r>
-      <w:bookmarkEnd w:id="8"/>
+      <w:bookmarkEnd w:id="9"/>
     </w:p>
     <w:p>
       <w:r>
@@ -1656,13 +1640,11 @@
       <w:pPr>
         <w:pStyle w:val="berschrift2"/>
       </w:pPr>
-      <w:bookmarkStart w:id="9" w:name="_Toc471658150"/>
+      <w:bookmarkStart w:id="10" w:name="_Toc471700728"/>
       <w:r>
         <w:lastRenderedPageBreak/>
         <w:t>Sequenzdiagramm</w:t>
       </w:r>
-      <w:bookmarkStart w:id="10" w:name="_GoBack"/>
-      <w:bookmarkEnd w:id="9"/>
       <w:bookmarkEnd w:id="10"/>
     </w:p>
     <w:p>
@@ -1676,9 +1658,9 @@
         </w:rPr>
         <w:drawing>
           <wp:inline distT="0" distB="0" distL="0" distR="0">
-            <wp:extent cx="5838190" cy="7202976"/>
+            <wp:extent cx="6097327" cy="6941489"/>
             <wp:effectExtent l="0" t="0" r="0" b="0"/>
-            <wp:docPr id="7" name="Grafik 7"/>
+            <wp:docPr id="2" name="Grafik 2"/>
             <wp:cNvGraphicFramePr>
               <a:graphicFrameLocks xmlns:a="http://schemas.openxmlformats.org/drawingml/2006/main" noChangeAspect="1"/>
             </wp:cNvGraphicFramePr>
@@ -1686,36 +1668,29 @@
               <a:graphicData uri="http://schemas.openxmlformats.org/drawingml/2006/picture">
                 <pic:pic xmlns:pic="http://schemas.openxmlformats.org/drawingml/2006/picture">
                   <pic:nvPicPr>
-                    <pic:cNvPr id="7" name="Sequence Diagram0-1.png"/>
+                    <pic:cNvPr id="2" name="Sequence Diagram0.png"/>
                     <pic:cNvPicPr/>
                   </pic:nvPicPr>
-                  <pic:blipFill rotWithShape="1">
-                    <a:blip r:embed="rId15">
+                  <pic:blipFill>
+                    <a:blip r:embed="rId15" cstate="print">
                       <a:extLst>
                         <a:ext uri="{28A0092B-C50C-407E-A947-70E740481C1C}">
                           <a14:useLocalDpi xmlns:a14="http://schemas.microsoft.com/office/drawing/2010/main" val="0"/>
                         </a:ext>
                       </a:extLst>
                     </a:blip>
-                    <a:srcRect l="6473" t="5670" r="6037" b="23706"/>
-                    <a:stretch/>
+                    <a:stretch>
+                      <a:fillRect/>
+                    </a:stretch>
                   </pic:blipFill>
-                  <pic:spPr bwMode="auto">
+                  <pic:spPr>
                     <a:xfrm>
                       <a:off x="0" y="0"/>
-                      <a:ext cx="5888462" cy="7265000"/>
+                      <a:ext cx="6106541" cy="6951978"/>
                     </a:xfrm>
                     <a:prstGeom prst="rect">
                       <a:avLst/>
                     </a:prstGeom>
-                    <a:ln>
-                      <a:noFill/>
-                    </a:ln>
-                    <a:extLst>
-                      <a:ext uri="{53640926-AAD7-44D8-BBD7-CCE9431645EC}">
-                        <a14:shadowObscured xmlns:a14="http://schemas.microsoft.com/office/drawing/2010/main"/>
-                      </a:ext>
-                    </a:extLst>
                   </pic:spPr>
                 </pic:pic>
               </a:graphicData>
@@ -2610,7 +2585,7 @@
 </file>
 
 <file path=customXml/itemProps2.xml><?xml version="1.0" encoding="utf-8"?>
-<ds:datastoreItem xmlns:ds="http://schemas.openxmlformats.org/officeDocument/2006/customXml" ds:itemID="{6DCEEF7D-7DB3-4057-8284-4A4358CACB45}">
+<ds:datastoreItem xmlns:ds="http://schemas.openxmlformats.org/officeDocument/2006/customXml" ds:itemID="{CA545C77-9618-4651-81D7-05A0B5D5F1F2}">
   <ds:schemaRefs>
     <ds:schemaRef ds:uri="http://schemas.openxmlformats.org/officeDocument/2006/bibliography"/>
   </ds:schemaRefs>

</xml_diff>